<commit_message>
genomics hw6 question 1 finished
</commit_message>
<xml_diff>
--- a/Statistical Genomics/hw6/hw6.docx
+++ b/Statistical Genomics/hw6/hw6.docx
@@ -47,7 +47,7 @@
         <w:pStyle w:val="Date"/>
       </w:pPr>
       <w:r>
-        <w:t xml:space="preserve">01</w:t>
+        <w:t xml:space="preserve">02</w:t>
       </w:r>
       <w:r>
         <w:t xml:space="preserve"> </w:t>
@@ -1197,7 +1197,6 @@
         NA"/&gt;
         <w:tblLayout w:type="fixed"/>
         <w:jc w:val="center"/>
-        <w:tblW w:type="dxa" w:w="5599"/>
         <w:tblLook w:firstRow="1" w:lastRow="0" w:firstColumn="0" w:lastColumn="0" w:noHBand="0" w:noVBand="1"/>
       </w:tblPr>
       <w:tblGrid>
@@ -2692,7 +2691,6 @@
         NA"/&gt;
         <w:tblLayout w:type="fixed"/>
         <w:jc w:val="center"/>
-        <w:tblW w:type="dxa" w:w="3874"/>
         <w:tblLook w:firstRow="1" w:lastRow="0" w:firstColumn="0" w:lastColumn="0" w:noHBand="0" w:noVBand="1"/>
       </w:tblPr>
       <w:tblGrid>
@@ -4116,7 +4114,6 @@
         NA"/&gt;
         <w:tblLayout w:type="fixed"/>
         <w:jc w:val="center"/>
-        <w:tblW w:type="dxa" w:w="8892"/>
         <w:tblLook w:firstRow="1" w:lastRow="0" w:firstColumn="0" w:lastColumn="0" w:noHBand="0" w:noVBand="1"/>
       </w:tblPr>
       <w:tblGrid>
@@ -6017,7 +6014,6 @@
         NA"/&gt;
         <w:tblLayout w:type="fixed"/>
         <w:jc w:val="center"/>
-        <w:tblW w:type="dxa" w:w="8696"/>
         <w:tblLook w:firstRow="1" w:lastRow="0" w:firstColumn="0" w:lastColumn="0" w:noHBand="0" w:noVBand="1"/>
       </w:tblPr>
       <w:tblGrid>
@@ -7954,7 +7950,6 @@
         NA"/&gt;
         <w:tblLayout w:type="autofit"/>
         <w:jc w:val="center"/>
-        <w:tblW w:type="pct" w:w="2500"/>
         <w:tblLook w:firstRow="1" w:lastRow="0" w:firstColumn="0" w:lastColumn="0" w:noHBand="0" w:noVBand="1"/>
       </w:tblPr>
       <w:tr>
@@ -11591,13 +11586,23 @@
     </w:tbl>
     <w:p>
       <w:pPr>
+        <w:pStyle w:val="Heading1"/>
+      </w:pPr>
+      <w:bookmarkStart w:id="35" w:name="most-of-these-top-genes-have"/>
+      <w:r>
+        <w:t xml:space="preserve">Most of these top genes have…</w:t>
+      </w:r>
+      <w:bookmarkEnd w:id="35"/>
+    </w:p>
+    <w:p>
+      <w:pPr>
         <w:pStyle w:val="Heading3"/>
       </w:pPr>
-      <w:bookmarkStart w:id="35" w:name="Xb5e36e69a87dba0a278eedcd85000aaac1cb112"/>
+      <w:bookmarkStart w:id="36" w:name="Xb5e36e69a87dba0a278eedcd85000aaac1cb112"/>
       <w:r>
         <w:t xml:space="preserve">For the top 10 genes based on tagwise dispersion</w:t>
       </w:r>
-      <w:bookmarkEnd w:id="35"/>
+      <w:bookmarkEnd w:id="36"/>
     </w:p>
     <w:p>
       <w:pPr>
@@ -11810,7 +11815,6 @@
         NA"/&gt;
         <w:tblLayout w:type="autofit"/>
         <w:jc w:val="center"/>
-        <w:tblW w:type="pct" w:w="2500"/>
         <w:tblLook w:firstRow="1" w:lastRow="0" w:firstColumn="0" w:lastColumn="0" w:noHBand="0" w:noVBand="1"/>
       </w:tblPr>
       <w:tr>
@@ -15440,6 +15444,1881 @@
                 <w:color w:val="111111"/>
               </w:rPr>
               <w:t xml:space="preserve">673</w:t>
+            </w:r>
+          </w:p>
+        </w:tc>
+      </w:tr>
+    </w:tbl>
+    <w:p>
+      <w:pPr>
+        <w:pStyle w:val="Heading1"/>
+      </w:pPr>
+      <w:bookmarkStart w:id="37" w:name="these-are-more-evenly-spread"/>
+      <w:r>
+        <w:t xml:space="preserve">These are more evenly spread…</w:t>
+      </w:r>
+      <w:bookmarkEnd w:id="37"/>
+    </w:p>
+    <w:p>
+      <w:pPr>
+        <w:pStyle w:val="Heading3"/>
+      </w:pPr>
+      <w:bookmarkStart w:id="38" w:name="X3eb0d7e0887e1f30acd72cffeea07deccbe411f"/>
+      <w:r>
+        <w:t xml:space="preserve">Get Ensembl information for the top genes</w:t>
+      </w:r>
+      <w:bookmarkEnd w:id="38"/>
+    </w:p>
+    <w:p>
+      <w:pPr>
+        <w:pStyle w:val="Heading4"/>
+      </w:pPr>
+      <w:bookmarkStart w:id="39" w:name="based-on-common-dispersion"/>
+      <w:r>
+        <w:t xml:space="preserve">Based on common dispersion</w:t>
+      </w:r>
+      <w:bookmarkEnd w:id="39"/>
+    </w:p>
+    <w:p>
+      <w:pPr>
+        <w:pStyle w:val="SourceCode"/>
+      </w:pPr>
+      <w:r>
+        <w:rPr>
+          <w:rStyle w:val="NormalTok"/>
+        </w:rPr>
+        <w:t xml:space="preserve">ensembl =</w:t>
+      </w:r>
+      <w:r>
+        <w:rPr>
+          <w:rStyle w:val="StringTok"/>
+        </w:rPr>
+        <w:t xml:space="preserve"> </w:t>
+      </w:r>
+      <w:r>
+        <w:rPr>
+          <w:rStyle w:val="KeywordTok"/>
+        </w:rPr>
+        <w:t xml:space="preserve">useEnsembl</w:t>
+      </w:r>
+      <w:r>
+        <w:rPr>
+          <w:rStyle w:val="NormalTok"/>
+        </w:rPr>
+        <w:t xml:space="preserve">(</w:t>
+      </w:r>
+      <w:r>
+        <w:rPr>
+          <w:rStyle w:val="DataTypeTok"/>
+        </w:rPr>
+        <w:t xml:space="preserve">biomart=</w:t>
+      </w:r>
+      <w:r>
+        <w:rPr>
+          <w:rStyle w:val="StringTok"/>
+        </w:rPr>
+        <w:t xml:space="preserve">"ensembl"</w:t>
+      </w:r>
+      <w:r>
+        <w:rPr>
+          <w:rStyle w:val="NormalTok"/>
+        </w:rPr>
+        <w:t xml:space="preserve">, </w:t>
+      </w:r>
+      <w:r>
+        <w:rPr>
+          <w:rStyle w:val="DataTypeTok"/>
+        </w:rPr>
+        <w:t xml:space="preserve">dataset=</w:t>
+      </w:r>
+      <w:r>
+        <w:rPr>
+          <w:rStyle w:val="StringTok"/>
+        </w:rPr>
+        <w:t xml:space="preserve">"hsapiens_gene_ensembl"</w:t>
+      </w:r>
+      <w:r>
+        <w:rPr>
+          <w:rStyle w:val="NormalTok"/>
+        </w:rPr>
+        <w:t xml:space="preserve">)</w:t>
+      </w:r>
+      <w:r>
+        <w:br/>
+      </w:r>
+      <w:r>
+        <w:rPr>
+          <w:rStyle w:val="NormalTok"/>
+        </w:rPr>
+        <w:t xml:space="preserve">en =</w:t>
+      </w:r>
+      <w:r>
+        <w:rPr>
+          <w:rStyle w:val="StringTok"/>
+        </w:rPr>
+        <w:t xml:space="preserve"> </w:t>
+      </w:r>
+      <w:r>
+        <w:rPr>
+          <w:rStyle w:val="KeywordTok"/>
+        </w:rPr>
+        <w:t xml:space="preserve">getBM</w:t>
+      </w:r>
+      <w:r>
+        <w:rPr>
+          <w:rStyle w:val="NormalTok"/>
+        </w:rPr>
+        <w:t xml:space="preserve">(</w:t>
+      </w:r>
+      <w:r>
+        <w:rPr>
+          <w:rStyle w:val="DataTypeTok"/>
+        </w:rPr>
+        <w:t xml:space="preserve">attributes=</w:t>
+      </w:r>
+      <w:r>
+        <w:rPr>
+          <w:rStyle w:val="KeywordTok"/>
+        </w:rPr>
+        <w:t xml:space="preserve">c</w:t>
+      </w:r>
+      <w:r>
+        <w:rPr>
+          <w:rStyle w:val="NormalTok"/>
+        </w:rPr>
+        <w:t xml:space="preserve">(</w:t>
+      </w:r>
+      <w:r>
+        <w:rPr>
+          <w:rStyle w:val="StringTok"/>
+        </w:rPr>
+        <w:t xml:space="preserve">'ensembl_gene_id'</w:t>
+      </w:r>
+      <w:r>
+        <w:rPr>
+          <w:rStyle w:val="NormalTok"/>
+        </w:rPr>
+        <w:t xml:space="preserve">,</w:t>
+      </w:r>
+      <w:r>
+        <w:rPr>
+          <w:rStyle w:val="StringTok"/>
+        </w:rPr>
+        <w:t xml:space="preserve">'description'</w:t>
+      </w:r>
+      <w:r>
+        <w:rPr>
+          <w:rStyle w:val="NormalTok"/>
+        </w:rPr>
+        <w:t xml:space="preserve">), </w:t>
+      </w:r>
+      <w:r>
+        <w:br/>
+      </w:r>
+      <w:r>
+        <w:rPr>
+          <w:rStyle w:val="NormalTok"/>
+        </w:rPr>
+        <w:t xml:space="preserve">           </w:t>
+      </w:r>
+      <w:r>
+        <w:rPr>
+          <w:rStyle w:val="DataTypeTok"/>
+        </w:rPr>
+        <w:t xml:space="preserve">filters =</w:t>
+      </w:r>
+      <w:r>
+        <w:rPr>
+          <w:rStyle w:val="StringTok"/>
+        </w:rPr>
+        <w:t xml:space="preserve">'ensembl_gene_id'</w:t>
+      </w:r>
+      <w:r>
+        <w:rPr>
+          <w:rStyle w:val="NormalTok"/>
+        </w:rPr>
+        <w:t xml:space="preserve">, </w:t>
+      </w:r>
+      <w:r>
+        <w:rPr>
+          <w:rStyle w:val="DataTypeTok"/>
+        </w:rPr>
+        <w:t xml:space="preserve">values =</w:t>
+      </w:r>
+      <w:r>
+        <w:rPr>
+          <w:rStyle w:val="NormalTok"/>
+        </w:rPr>
+        <w:t xml:space="preserve"> top_common_counts</w:t>
+      </w:r>
+      <w:r>
+        <w:rPr>
+          <w:rStyle w:val="OperatorTok"/>
+        </w:rPr>
+        <w:t xml:space="preserve">$</w:t>
+      </w:r>
+      <w:r>
+        <w:rPr>
+          <w:rStyle w:val="NormalTok"/>
+        </w:rPr>
+        <w:t xml:space="preserve">Gene, </w:t>
+      </w:r>
+      <w:r>
+        <w:br/>
+      </w:r>
+      <w:r>
+        <w:rPr>
+          <w:rStyle w:val="NormalTok"/>
+        </w:rPr>
+        <w:t xml:space="preserve">           </w:t>
+      </w:r>
+      <w:r>
+        <w:rPr>
+          <w:rStyle w:val="DataTypeTok"/>
+        </w:rPr>
+        <w:t xml:space="preserve">mart =</w:t>
+      </w:r>
+      <w:r>
+        <w:rPr>
+          <w:rStyle w:val="NormalTok"/>
+        </w:rPr>
+        <w:t xml:space="preserve"> ensembl)</w:t>
+      </w:r>
+      <w:r>
+        <w:br/>
+      </w:r>
+      <w:r>
+        <w:rPr>
+          <w:rStyle w:val="KeywordTok"/>
+        </w:rPr>
+        <w:t xml:space="preserve">set_table_properties</w:t>
+      </w:r>
+      <w:r>
+        <w:rPr>
+          <w:rStyle w:val="NormalTok"/>
+        </w:rPr>
+        <w:t xml:space="preserve">(</w:t>
+      </w:r>
+      <w:r>
+        <w:rPr>
+          <w:rStyle w:val="KeywordTok"/>
+        </w:rPr>
+        <w:t xml:space="preserve">flextable</w:t>
+      </w:r>
+      <w:r>
+        <w:rPr>
+          <w:rStyle w:val="NormalTok"/>
+        </w:rPr>
+        <w:t xml:space="preserve">(en),</w:t>
+      </w:r>
+      <w:r>
+        <w:br/>
+      </w:r>
+      <w:r>
+        <w:rPr>
+          <w:rStyle w:val="NormalTok"/>
+        </w:rPr>
+        <w:t xml:space="preserve">        </w:t>
+      </w:r>
+      <w:r>
+        <w:rPr>
+          <w:rStyle w:val="DataTypeTok"/>
+        </w:rPr>
+        <w:t xml:space="preserve">width =</w:t>
+      </w:r>
+      <w:r>
+        <w:rPr>
+          <w:rStyle w:val="NormalTok"/>
+        </w:rPr>
+        <w:t xml:space="preserve"> </w:t>
+      </w:r>
+      <w:r>
+        <w:rPr>
+          <w:rStyle w:val="FloatTok"/>
+        </w:rPr>
+        <w:t xml:space="preserve">.75</w:t>
+      </w:r>
+      <w:r>
+        <w:rPr>
+          <w:rStyle w:val="NormalTok"/>
+        </w:rPr>
+        <w:t xml:space="preserve">, </w:t>
+      </w:r>
+      <w:r>
+        <w:rPr>
+          <w:rStyle w:val="DataTypeTok"/>
+        </w:rPr>
+        <w:t xml:space="preserve">layout =</w:t>
+      </w:r>
+      <w:r>
+        <w:rPr>
+          <w:rStyle w:val="NormalTok"/>
+        </w:rPr>
+        <w:t xml:space="preserve"> </w:t>
+      </w:r>
+      <w:r>
+        <w:rPr>
+          <w:rStyle w:val="StringTok"/>
+        </w:rPr>
+        <w:t xml:space="preserve">"autofit"</w:t>
+      </w:r>
+      <w:r>
+        <w:rPr>
+          <w:rStyle w:val="NormalTok"/>
+        </w:rPr>
+        <w:t xml:space="preserve">)</w:t>
+      </w:r>
+    </w:p>
+    <w:tbl xmlns:w="http://schemas.openxmlformats.org/wordprocessingml/2006/main" xmlns:r="http://schemas.openxmlformats.org/officeDocument/2006/relationships" xmlns:w14="http://schemas.microsoft.com/office/word/2010/wordml" xmlns:wp="http://schemas.openxmlformats.org/drawingml/2006/wordprocessingDrawing" xmlns:a="http://schemas.openxmlformats.org/drawingml/2006/main" xmlns:pic="http://schemas.openxmlformats.org/drawingml/2006/picture">
+      <w:tblPr>
+        NA"/&gt;
+        <w:tblLayout w:type="autofit"/>
+        <w:jc w:val="center"/>
+        <w:tblLook w:firstRow="1" w:lastRow="0" w:firstColumn="0" w:lastColumn="0" w:noHBand="0" w:noVBand="1"/>
+      </w:tblPr>
+      <w:tr>
+        <w:trPr>
+          <w:cantSplit/>
+          <w:trHeight w:val="360" w:hRule="auto"/>
+          <w:tblHeader/>
+        </w:trPr>
+        <w:tc>
+          <w:tcPr>
+            <w:tcBorders>
+              <w:bottom w:val="single" w:sz="16" w:space="0" w:color="000000"/>
+              <w:top w:val="single" w:sz="16" w:space="0" w:color="000000"/>
+            </w:tcBorders>
+            <w:shd w:val="clear" w:color="auto" w:fill="FFFFFF"/>
+            <w:tcMar>
+              <w:top w:w="0" w:type="dxa"/>
+              <w:bottom w:w="0" w:type="dxa"/>
+              <w:left w:w="0" w:type="dxa"/>
+              <w:right w:w="0" w:type="dxa"/>
+            </w:tcMar>
+            <w:vAlign w:val="center"/>
+          </w:tcPr>
+          <w:p>
+            <w:pPr>
+              <w:jc w:val="left"/>
+              <w:spacing w:after="40" w:before="40" w:line="240"/>
+              <w:ind w:firstLine="0" w:left="100" w:right="100"/>
+            </w:pPr>
+            <w:r xmlns:w="http://schemas.openxmlformats.org/wordprocessingml/2006/main" xmlns:wp="http://schemas.openxmlformats.org/drawingml/2006/wordprocessingDrawing" xmlns:r="http://schemas.openxmlformats.org/officeDocument/2006/relationships" xmlns:w14="http://schemas.microsoft.com/office/word/2010/wordml">
+              <w:rPr>
+                <w:rFonts w:ascii="Arial" w:hAnsi="Arial" w:eastAsia="Arial" w:cs="Arial"/>
+                <w:sz w:val="22"/>
+                <w:szCs w:val="22"/>
+                <w:color w:val="111111"/>
+              </w:rPr>
+              <w:t xml:space="preserve">ensembl_gene_id</w:t>
+            </w:r>
+          </w:p>
+        </w:tc>
+        <w:tc>
+          <w:tcPr>
+            <w:tcBorders>
+              <w:bottom w:val="single" w:sz="16" w:space="0" w:color="000000"/>
+              <w:top w:val="single" w:sz="16" w:space="0" w:color="000000"/>
+            </w:tcBorders>
+            <w:shd w:val="clear" w:color="auto" w:fill="FFFFFF"/>
+            <w:tcMar>
+              <w:top w:w="0" w:type="dxa"/>
+              <w:bottom w:w="0" w:type="dxa"/>
+              <w:left w:w="0" w:type="dxa"/>
+              <w:right w:w="0" w:type="dxa"/>
+            </w:tcMar>
+            <w:vAlign w:val="center"/>
+          </w:tcPr>
+          <w:p>
+            <w:pPr>
+              <w:jc w:val="left"/>
+              <w:spacing w:after="40" w:before="40" w:line="240"/>
+              <w:ind w:firstLine="0" w:left="100" w:right="100"/>
+            </w:pPr>
+            <w:r xmlns:w="http://schemas.openxmlformats.org/wordprocessingml/2006/main" xmlns:wp="http://schemas.openxmlformats.org/drawingml/2006/wordprocessingDrawing" xmlns:r="http://schemas.openxmlformats.org/officeDocument/2006/relationships" xmlns:w14="http://schemas.microsoft.com/office/word/2010/wordml">
+              <w:rPr>
+                <w:rFonts w:ascii="Arial" w:hAnsi="Arial" w:eastAsia="Arial" w:cs="Arial"/>
+                <w:sz w:val="22"/>
+                <w:szCs w:val="22"/>
+                <w:color w:val="111111"/>
+              </w:rPr>
+              <w:t xml:space="preserve">description</w:t>
+            </w:r>
+          </w:p>
+        </w:tc>
+      </w:tr>
+      <w:tr>
+        <w:trPr>
+          <w:cantSplit/>
+          <w:trHeight w:val="360" w:hRule="auto"/>
+        </w:trPr>
+        <w:tc>
+          <w:tcPr>
+            <w:tcBorders/>
+            <w:shd w:val="clear" w:color="auto" w:fill="FFFFFF"/>
+            <w:tcMar>
+              <w:top w:w="0" w:type="dxa"/>
+              <w:bottom w:w="0" w:type="dxa"/>
+              <w:left w:w="0" w:type="dxa"/>
+              <w:right w:w="0" w:type="dxa"/>
+            </w:tcMar>
+            <w:vAlign w:val="center"/>
+          </w:tcPr>
+          <w:p>
+            <w:pPr>
+              <w:jc w:val="left"/>
+              <w:spacing w:after="40" w:before="40" w:line="240"/>
+              <w:ind w:firstLine="0" w:left="100" w:right="100"/>
+            </w:pPr>
+            <w:r xmlns:w="http://schemas.openxmlformats.org/wordprocessingml/2006/main" xmlns:wp="http://schemas.openxmlformats.org/drawingml/2006/wordprocessingDrawing" xmlns:r="http://schemas.openxmlformats.org/officeDocument/2006/relationships" xmlns:w14="http://schemas.microsoft.com/office/word/2010/wordml">
+              <w:rPr>
+                <w:rFonts w:ascii="Arial" w:hAnsi="Arial" w:eastAsia="Arial" w:cs="Arial"/>
+                <w:sz w:val="22"/>
+                <w:szCs w:val="22"/>
+                <w:color w:val="111111"/>
+              </w:rPr>
+              <w:t xml:space="preserve">ENSG00000211638</w:t>
+            </w:r>
+          </w:p>
+        </w:tc>
+        <w:tc>
+          <w:tcPr>
+            <w:tcBorders/>
+            <w:shd w:val="clear" w:color="auto" w:fill="FFFFFF"/>
+            <w:tcMar>
+              <w:top w:w="0" w:type="dxa"/>
+              <w:bottom w:w="0" w:type="dxa"/>
+              <w:left w:w="0" w:type="dxa"/>
+              <w:right w:w="0" w:type="dxa"/>
+            </w:tcMar>
+            <w:vAlign w:val="center"/>
+          </w:tcPr>
+          <w:p>
+            <w:pPr>
+              <w:jc w:val="left"/>
+              <w:spacing w:after="40" w:before="40" w:line="240"/>
+              <w:ind w:firstLine="0" w:left="100" w:right="100"/>
+            </w:pPr>
+            <w:r xmlns:w="http://schemas.openxmlformats.org/wordprocessingml/2006/main" xmlns:wp="http://schemas.openxmlformats.org/drawingml/2006/wordprocessingDrawing" xmlns:r="http://schemas.openxmlformats.org/officeDocument/2006/relationships" xmlns:w14="http://schemas.microsoft.com/office/word/2010/wordml">
+              <w:rPr>
+                <w:rFonts w:ascii="Arial" w:hAnsi="Arial" w:eastAsia="Arial" w:cs="Arial"/>
+                <w:sz w:val="22"/>
+                <w:szCs w:val="22"/>
+                <w:color w:val="111111"/>
+              </w:rPr>
+              <w:t xml:space="preserve">immunoglobulin lambda variable 8-61 [Source:HGNC Symbol;Acc:HGNC:5931]</w:t>
+            </w:r>
+          </w:p>
+        </w:tc>
+      </w:tr>
+      <w:tr>
+        <w:trPr>
+          <w:cantSplit/>
+          <w:trHeight w:val="360" w:hRule="auto"/>
+        </w:trPr>
+        <w:tc>
+          <w:tcPr>
+            <w:tcBorders/>
+            <w:shd w:val="clear" w:color="auto" w:fill="FFFFFF"/>
+            <w:tcMar>
+              <w:top w:w="0" w:type="dxa"/>
+              <w:bottom w:w="0" w:type="dxa"/>
+              <w:left w:w="0" w:type="dxa"/>
+              <w:right w:w="0" w:type="dxa"/>
+            </w:tcMar>
+            <w:vAlign w:val="center"/>
+          </w:tcPr>
+          <w:p>
+            <w:pPr>
+              <w:jc w:val="left"/>
+              <w:spacing w:after="40" w:before="40" w:line="240"/>
+              <w:ind w:firstLine="0" w:left="100" w:right="100"/>
+            </w:pPr>
+            <w:r xmlns:w="http://schemas.openxmlformats.org/wordprocessingml/2006/main" xmlns:wp="http://schemas.openxmlformats.org/drawingml/2006/wordprocessingDrawing" xmlns:r="http://schemas.openxmlformats.org/officeDocument/2006/relationships" xmlns:w14="http://schemas.microsoft.com/office/word/2010/wordml">
+              <w:rPr>
+                <w:rFonts w:ascii="Arial" w:hAnsi="Arial" w:eastAsia="Arial" w:cs="Arial"/>
+                <w:sz w:val="22"/>
+                <w:szCs w:val="22"/>
+                <w:color w:val="111111"/>
+              </w:rPr>
+              <w:t xml:space="preserve">ENSG00000211642</w:t>
+            </w:r>
+          </w:p>
+        </w:tc>
+        <w:tc>
+          <w:tcPr>
+            <w:tcBorders/>
+            <w:shd w:val="clear" w:color="auto" w:fill="FFFFFF"/>
+            <w:tcMar>
+              <w:top w:w="0" w:type="dxa"/>
+              <w:bottom w:w="0" w:type="dxa"/>
+              <w:left w:w="0" w:type="dxa"/>
+              <w:right w:w="0" w:type="dxa"/>
+            </w:tcMar>
+            <w:vAlign w:val="center"/>
+          </w:tcPr>
+          <w:p>
+            <w:pPr>
+              <w:jc w:val="left"/>
+              <w:spacing w:after="40" w:before="40" w:line="240"/>
+              <w:ind w:firstLine="0" w:left="100" w:right="100"/>
+            </w:pPr>
+            <w:r xmlns:w="http://schemas.openxmlformats.org/wordprocessingml/2006/main" xmlns:wp="http://schemas.openxmlformats.org/drawingml/2006/wordprocessingDrawing" xmlns:r="http://schemas.openxmlformats.org/officeDocument/2006/relationships" xmlns:w14="http://schemas.microsoft.com/office/word/2010/wordml">
+              <w:rPr>
+                <w:rFonts w:ascii="Arial" w:hAnsi="Arial" w:eastAsia="Arial" w:cs="Arial"/>
+                <w:sz w:val="22"/>
+                <w:szCs w:val="22"/>
+                <w:color w:val="111111"/>
+              </w:rPr>
+              <w:t xml:space="preserve">immunoglobulin lambda variable 10-54 [Source:HGNC Symbol;Acc:HGNC:5884]</w:t>
+            </w:r>
+          </w:p>
+        </w:tc>
+      </w:tr>
+      <w:tr>
+        <w:trPr>
+          <w:cantSplit/>
+          <w:trHeight w:val="360" w:hRule="auto"/>
+        </w:trPr>
+        <w:tc>
+          <w:tcPr>
+            <w:tcBorders/>
+            <w:shd w:val="clear" w:color="auto" w:fill="FFFFFF"/>
+            <w:tcMar>
+              <w:top w:w="0" w:type="dxa"/>
+              <w:bottom w:w="0" w:type="dxa"/>
+              <w:left w:w="0" w:type="dxa"/>
+              <w:right w:w="0" w:type="dxa"/>
+            </w:tcMar>
+            <w:vAlign w:val="center"/>
+          </w:tcPr>
+          <w:p>
+            <w:pPr>
+              <w:jc w:val="left"/>
+              <w:spacing w:after="40" w:before="40" w:line="240"/>
+              <w:ind w:firstLine="0" w:left="100" w:right="100"/>
+            </w:pPr>
+            <w:r xmlns:w="http://schemas.openxmlformats.org/wordprocessingml/2006/main" xmlns:wp="http://schemas.openxmlformats.org/drawingml/2006/wordprocessingDrawing" xmlns:r="http://schemas.openxmlformats.org/officeDocument/2006/relationships" xmlns:w14="http://schemas.microsoft.com/office/word/2010/wordml">
+              <w:rPr>
+                <w:rFonts w:ascii="Arial" w:hAnsi="Arial" w:eastAsia="Arial" w:cs="Arial"/>
+                <w:sz w:val="22"/>
+                <w:szCs w:val="22"/>
+                <w:color w:val="111111"/>
+              </w:rPr>
+              <w:t xml:space="preserve">ENSG00000211651</w:t>
+            </w:r>
+          </w:p>
+        </w:tc>
+        <w:tc>
+          <w:tcPr>
+            <w:tcBorders/>
+            <w:shd w:val="clear" w:color="auto" w:fill="FFFFFF"/>
+            <w:tcMar>
+              <w:top w:w="0" w:type="dxa"/>
+              <w:bottom w:w="0" w:type="dxa"/>
+              <w:left w:w="0" w:type="dxa"/>
+              <w:right w:w="0" w:type="dxa"/>
+            </w:tcMar>
+            <w:vAlign w:val="center"/>
+          </w:tcPr>
+          <w:p>
+            <w:pPr>
+              <w:jc w:val="left"/>
+              <w:spacing w:after="40" w:before="40" w:line="240"/>
+              <w:ind w:firstLine="0" w:left="100" w:right="100"/>
+            </w:pPr>
+            <w:r xmlns:w="http://schemas.openxmlformats.org/wordprocessingml/2006/main" xmlns:wp="http://schemas.openxmlformats.org/drawingml/2006/wordprocessingDrawing" xmlns:r="http://schemas.openxmlformats.org/officeDocument/2006/relationships" xmlns:w14="http://schemas.microsoft.com/office/word/2010/wordml">
+              <w:rPr>
+                <w:rFonts w:ascii="Arial" w:hAnsi="Arial" w:eastAsia="Arial" w:cs="Arial"/>
+                <w:sz w:val="22"/>
+                <w:szCs w:val="22"/>
+                <w:color w:val="111111"/>
+              </w:rPr>
+              <w:t xml:space="preserve">immunoglobulin lambda variable 1-44 [Source:HGNC Symbol;Acc:HGNC:5879]</w:t>
+            </w:r>
+          </w:p>
+        </w:tc>
+      </w:tr>
+      <w:tr>
+        <w:trPr>
+          <w:cantSplit/>
+          <w:trHeight w:val="360" w:hRule="auto"/>
+        </w:trPr>
+        <w:tc>
+          <w:tcPr>
+            <w:tcBorders/>
+            <w:shd w:val="clear" w:color="auto" w:fill="FFFFFF"/>
+            <w:tcMar>
+              <w:top w:w="0" w:type="dxa"/>
+              <w:bottom w:w="0" w:type="dxa"/>
+              <w:left w:w="0" w:type="dxa"/>
+              <w:right w:w="0" w:type="dxa"/>
+            </w:tcMar>
+            <w:vAlign w:val="center"/>
+          </w:tcPr>
+          <w:p>
+            <w:pPr>
+              <w:jc w:val="left"/>
+              <w:spacing w:after="40" w:before="40" w:line="240"/>
+              <w:ind w:firstLine="0" w:left="100" w:right="100"/>
+            </w:pPr>
+            <w:r xmlns:w="http://schemas.openxmlformats.org/wordprocessingml/2006/main" xmlns:wp="http://schemas.openxmlformats.org/drawingml/2006/wordprocessingDrawing" xmlns:r="http://schemas.openxmlformats.org/officeDocument/2006/relationships" xmlns:w14="http://schemas.microsoft.com/office/word/2010/wordml">
+              <w:rPr>
+                <w:rFonts w:ascii="Arial" w:hAnsi="Arial" w:eastAsia="Arial" w:cs="Arial"/>
+                <w:sz w:val="22"/>
+                <w:szCs w:val="22"/>
+                <w:color w:val="111111"/>
+              </w:rPr>
+              <w:t xml:space="preserve">ENSG00000211660</w:t>
+            </w:r>
+          </w:p>
+        </w:tc>
+        <w:tc>
+          <w:tcPr>
+            <w:tcBorders/>
+            <w:shd w:val="clear" w:color="auto" w:fill="FFFFFF"/>
+            <w:tcMar>
+              <w:top w:w="0" w:type="dxa"/>
+              <w:bottom w:w="0" w:type="dxa"/>
+              <w:left w:w="0" w:type="dxa"/>
+              <w:right w:w="0" w:type="dxa"/>
+            </w:tcMar>
+            <w:vAlign w:val="center"/>
+          </w:tcPr>
+          <w:p>
+            <w:pPr>
+              <w:jc w:val="left"/>
+              <w:spacing w:after="40" w:before="40" w:line="240"/>
+              <w:ind w:firstLine="0" w:left="100" w:right="100"/>
+            </w:pPr>
+            <w:r xmlns:w="http://schemas.openxmlformats.org/wordprocessingml/2006/main" xmlns:wp="http://schemas.openxmlformats.org/drawingml/2006/wordprocessingDrawing" xmlns:r="http://schemas.openxmlformats.org/officeDocument/2006/relationships" xmlns:w14="http://schemas.microsoft.com/office/word/2010/wordml">
+              <w:rPr>
+                <w:rFonts w:ascii="Arial" w:hAnsi="Arial" w:eastAsia="Arial" w:cs="Arial"/>
+                <w:sz w:val="22"/>
+                <w:szCs w:val="22"/>
+                <w:color w:val="111111"/>
+              </w:rPr>
+              <w:t xml:space="preserve">immunoglobulin lambda variable 2-23 [Source:HGNC Symbol;Acc:HGNC:5890]</w:t>
+            </w:r>
+          </w:p>
+        </w:tc>
+      </w:tr>
+      <w:tr>
+        <w:trPr>
+          <w:cantSplit/>
+          <w:trHeight w:val="360" w:hRule="auto"/>
+        </w:trPr>
+        <w:tc>
+          <w:tcPr>
+            <w:tcBorders/>
+            <w:shd w:val="clear" w:color="auto" w:fill="FFFFFF"/>
+            <w:tcMar>
+              <w:top w:w="0" w:type="dxa"/>
+              <w:bottom w:w="0" w:type="dxa"/>
+              <w:left w:w="0" w:type="dxa"/>
+              <w:right w:w="0" w:type="dxa"/>
+            </w:tcMar>
+            <w:vAlign w:val="center"/>
+          </w:tcPr>
+          <w:p>
+            <w:pPr>
+              <w:jc w:val="left"/>
+              <w:spacing w:after="40" w:before="40" w:line="240"/>
+              <w:ind w:firstLine="0" w:left="100" w:right="100"/>
+            </w:pPr>
+            <w:r xmlns:w="http://schemas.openxmlformats.org/wordprocessingml/2006/main" xmlns:wp="http://schemas.openxmlformats.org/drawingml/2006/wordprocessingDrawing" xmlns:r="http://schemas.openxmlformats.org/officeDocument/2006/relationships" xmlns:w14="http://schemas.microsoft.com/office/word/2010/wordml">
+              <w:rPr>
+                <w:rFonts w:ascii="Arial" w:hAnsi="Arial" w:eastAsia="Arial" w:cs="Arial"/>
+                <w:sz w:val="22"/>
+                <w:szCs w:val="22"/>
+                <w:color w:val="111111"/>
+              </w:rPr>
+              <w:t xml:space="preserve">ENSG00000211890</w:t>
+            </w:r>
+          </w:p>
+        </w:tc>
+        <w:tc>
+          <w:tcPr>
+            <w:tcBorders/>
+            <w:shd w:val="clear" w:color="auto" w:fill="FFFFFF"/>
+            <w:tcMar>
+              <w:top w:w="0" w:type="dxa"/>
+              <w:bottom w:w="0" w:type="dxa"/>
+              <w:left w:w="0" w:type="dxa"/>
+              <w:right w:w="0" w:type="dxa"/>
+            </w:tcMar>
+            <w:vAlign w:val="center"/>
+          </w:tcPr>
+          <w:p>
+            <w:pPr>
+              <w:jc w:val="left"/>
+              <w:spacing w:after="40" w:before="40" w:line="240"/>
+              <w:ind w:firstLine="0" w:left="100" w:right="100"/>
+            </w:pPr>
+            <w:r xmlns:w="http://schemas.openxmlformats.org/wordprocessingml/2006/main" xmlns:wp="http://schemas.openxmlformats.org/drawingml/2006/wordprocessingDrawing" xmlns:r="http://schemas.openxmlformats.org/officeDocument/2006/relationships" xmlns:w14="http://schemas.microsoft.com/office/word/2010/wordml">
+              <w:rPr>
+                <w:rFonts w:ascii="Arial" w:hAnsi="Arial" w:eastAsia="Arial" w:cs="Arial"/>
+                <w:sz w:val="22"/>
+                <w:szCs w:val="22"/>
+                <w:color w:val="111111"/>
+              </w:rPr>
+              <w:t xml:space="preserve">immunoglobulin heavy constant alpha 2 (A2m marker) [Source:HGNC Symbol;Acc:HGNC:5479]</w:t>
+            </w:r>
+          </w:p>
+        </w:tc>
+      </w:tr>
+      <w:tr>
+        <w:trPr>
+          <w:cantSplit/>
+          <w:trHeight w:val="360" w:hRule="auto"/>
+        </w:trPr>
+        <w:tc>
+          <w:tcPr>
+            <w:tcBorders/>
+            <w:shd w:val="clear" w:color="auto" w:fill="FFFFFF"/>
+            <w:tcMar>
+              <w:top w:w="0" w:type="dxa"/>
+              <w:bottom w:w="0" w:type="dxa"/>
+              <w:left w:w="0" w:type="dxa"/>
+              <w:right w:w="0" w:type="dxa"/>
+            </w:tcMar>
+            <w:vAlign w:val="center"/>
+          </w:tcPr>
+          <w:p>
+            <w:pPr>
+              <w:jc w:val="left"/>
+              <w:spacing w:after="40" w:before="40" w:line="240"/>
+              <w:ind w:firstLine="0" w:left="100" w:right="100"/>
+            </w:pPr>
+            <w:r xmlns:w="http://schemas.openxmlformats.org/wordprocessingml/2006/main" xmlns:wp="http://schemas.openxmlformats.org/drawingml/2006/wordprocessingDrawing" xmlns:r="http://schemas.openxmlformats.org/officeDocument/2006/relationships" xmlns:w14="http://schemas.microsoft.com/office/word/2010/wordml">
+              <w:rPr>
+                <w:rFonts w:ascii="Arial" w:hAnsi="Arial" w:eastAsia="Arial" w:cs="Arial"/>
+                <w:sz w:val="22"/>
+                <w:szCs w:val="22"/>
+                <w:color w:val="111111"/>
+              </w:rPr>
+              <w:t xml:space="preserve">ENSG00000211937</w:t>
+            </w:r>
+          </w:p>
+        </w:tc>
+        <w:tc>
+          <w:tcPr>
+            <w:tcBorders/>
+            <w:shd w:val="clear" w:color="auto" w:fill="FFFFFF"/>
+            <w:tcMar>
+              <w:top w:w="0" w:type="dxa"/>
+              <w:bottom w:w="0" w:type="dxa"/>
+              <w:left w:w="0" w:type="dxa"/>
+              <w:right w:w="0" w:type="dxa"/>
+            </w:tcMar>
+            <w:vAlign w:val="center"/>
+          </w:tcPr>
+          <w:p>
+            <w:pPr>
+              <w:jc w:val="left"/>
+              <w:spacing w:after="40" w:before="40" w:line="240"/>
+              <w:ind w:firstLine="0" w:left="100" w:right="100"/>
+            </w:pPr>
+            <w:r xmlns:w="http://schemas.openxmlformats.org/wordprocessingml/2006/main" xmlns:wp="http://schemas.openxmlformats.org/drawingml/2006/wordprocessingDrawing" xmlns:r="http://schemas.openxmlformats.org/officeDocument/2006/relationships" xmlns:w14="http://schemas.microsoft.com/office/word/2010/wordml">
+              <w:rPr>
+                <w:rFonts w:ascii="Arial" w:hAnsi="Arial" w:eastAsia="Arial" w:cs="Arial"/>
+                <w:sz w:val="22"/>
+                <w:szCs w:val="22"/>
+                <w:color w:val="111111"/>
+              </w:rPr>
+              <w:t xml:space="preserve">immunoglobulin heavy variable 2-5 [Source:HGNC Symbol;Acc:HGNC:5576]</w:t>
+            </w:r>
+          </w:p>
+        </w:tc>
+      </w:tr>
+      <w:tr>
+        <w:trPr>
+          <w:cantSplit/>
+          <w:trHeight w:val="360" w:hRule="auto"/>
+        </w:trPr>
+        <w:tc>
+          <w:tcPr>
+            <w:tcBorders/>
+            <w:shd w:val="clear" w:color="auto" w:fill="FFFFFF"/>
+            <w:tcMar>
+              <w:top w:w="0" w:type="dxa"/>
+              <w:bottom w:w="0" w:type="dxa"/>
+              <w:left w:w="0" w:type="dxa"/>
+              <w:right w:w="0" w:type="dxa"/>
+            </w:tcMar>
+            <w:vAlign w:val="center"/>
+          </w:tcPr>
+          <w:p>
+            <w:pPr>
+              <w:jc w:val="left"/>
+              <w:spacing w:after="40" w:before="40" w:line="240"/>
+              <w:ind w:firstLine="0" w:left="100" w:right="100"/>
+            </w:pPr>
+            <w:r xmlns:w="http://schemas.openxmlformats.org/wordprocessingml/2006/main" xmlns:wp="http://schemas.openxmlformats.org/drawingml/2006/wordprocessingDrawing" xmlns:r="http://schemas.openxmlformats.org/officeDocument/2006/relationships" xmlns:w14="http://schemas.microsoft.com/office/word/2010/wordml">
+              <w:rPr>
+                <w:rFonts w:ascii="Arial" w:hAnsi="Arial" w:eastAsia="Arial" w:cs="Arial"/>
+                <w:sz w:val="22"/>
+                <w:szCs w:val="22"/>
+                <w:color w:val="111111"/>
+              </w:rPr>
+              <w:t xml:space="preserve">ENSG00000211938</w:t>
+            </w:r>
+          </w:p>
+        </w:tc>
+        <w:tc>
+          <w:tcPr>
+            <w:tcBorders/>
+            <w:shd w:val="clear" w:color="auto" w:fill="FFFFFF"/>
+            <w:tcMar>
+              <w:top w:w="0" w:type="dxa"/>
+              <w:bottom w:w="0" w:type="dxa"/>
+              <w:left w:w="0" w:type="dxa"/>
+              <w:right w:w="0" w:type="dxa"/>
+            </w:tcMar>
+            <w:vAlign w:val="center"/>
+          </w:tcPr>
+          <w:p>
+            <w:pPr>
+              <w:jc w:val="left"/>
+              <w:spacing w:after="40" w:before="40" w:line="240"/>
+              <w:ind w:firstLine="0" w:left="100" w:right="100"/>
+            </w:pPr>
+            <w:r xmlns:w="http://schemas.openxmlformats.org/wordprocessingml/2006/main" xmlns:wp="http://schemas.openxmlformats.org/drawingml/2006/wordprocessingDrawing" xmlns:r="http://schemas.openxmlformats.org/officeDocument/2006/relationships" xmlns:w14="http://schemas.microsoft.com/office/word/2010/wordml">
+              <w:rPr>
+                <w:rFonts w:ascii="Arial" w:hAnsi="Arial" w:eastAsia="Arial" w:cs="Arial"/>
+                <w:sz w:val="22"/>
+                <w:szCs w:val="22"/>
+                <w:color w:val="111111"/>
+              </w:rPr>
+              <w:t xml:space="preserve">immunoglobulin heavy variable 3-7 [Source:HGNC Symbol;Acc:HGNC:5620]</w:t>
+            </w:r>
+          </w:p>
+        </w:tc>
+      </w:tr>
+      <w:tr>
+        <w:trPr>
+          <w:cantSplit/>
+          <w:trHeight w:val="360" w:hRule="auto"/>
+        </w:trPr>
+        <w:tc>
+          <w:tcPr>
+            <w:tcBorders/>
+            <w:shd w:val="clear" w:color="auto" w:fill="FFFFFF"/>
+            <w:tcMar>
+              <w:top w:w="0" w:type="dxa"/>
+              <w:bottom w:w="0" w:type="dxa"/>
+              <w:left w:w="0" w:type="dxa"/>
+              <w:right w:w="0" w:type="dxa"/>
+            </w:tcMar>
+            <w:vAlign w:val="center"/>
+          </w:tcPr>
+          <w:p>
+            <w:pPr>
+              <w:jc w:val="left"/>
+              <w:spacing w:after="40" w:before="40" w:line="240"/>
+              <w:ind w:firstLine="0" w:left="100" w:right="100"/>
+            </w:pPr>
+            <w:r xmlns:w="http://schemas.openxmlformats.org/wordprocessingml/2006/main" xmlns:wp="http://schemas.openxmlformats.org/drawingml/2006/wordprocessingDrawing" xmlns:r="http://schemas.openxmlformats.org/officeDocument/2006/relationships" xmlns:w14="http://schemas.microsoft.com/office/word/2010/wordml">
+              <w:rPr>
+                <w:rFonts w:ascii="Arial" w:hAnsi="Arial" w:eastAsia="Arial" w:cs="Arial"/>
+                <w:sz w:val="22"/>
+                <w:szCs w:val="22"/>
+                <w:color w:val="111111"/>
+              </w:rPr>
+              <w:t xml:space="preserve">ENSG00000238649</w:t>
+            </w:r>
+          </w:p>
+        </w:tc>
+        <w:tc>
+          <w:tcPr>
+            <w:tcBorders/>
+            <w:shd w:val="clear" w:color="auto" w:fill="FFFFFF"/>
+            <w:tcMar>
+              <w:top w:w="0" w:type="dxa"/>
+              <w:bottom w:w="0" w:type="dxa"/>
+              <w:left w:w="0" w:type="dxa"/>
+              <w:right w:w="0" w:type="dxa"/>
+            </w:tcMar>
+            <w:vAlign w:val="center"/>
+          </w:tcPr>
+          <w:p>
+            <w:pPr>
+              <w:jc w:val="left"/>
+              <w:spacing w:after="40" w:before="40" w:line="240"/>
+              <w:ind w:firstLine="0" w:left="100" w:right="100"/>
+            </w:pPr>
+            <w:r xmlns:w="http://schemas.openxmlformats.org/wordprocessingml/2006/main" xmlns:wp="http://schemas.openxmlformats.org/drawingml/2006/wordprocessingDrawing" xmlns:r="http://schemas.openxmlformats.org/officeDocument/2006/relationships" xmlns:w14="http://schemas.microsoft.com/office/word/2010/wordml">
+              <w:rPr>
+                <w:rFonts w:ascii="Arial" w:hAnsi="Arial" w:eastAsia="Arial" w:cs="Arial"/>
+                <w:sz w:val="22"/>
+                <w:szCs w:val="22"/>
+                <w:color w:val="111111"/>
+              </w:rPr>
+              <w:t xml:space="preserve">small nucleolar RNA, C/D box 42A [Source:HGNC Symbol;Acc:HGNC:10180]</w:t>
+            </w:r>
+          </w:p>
+        </w:tc>
+      </w:tr>
+      <w:tr>
+        <w:trPr>
+          <w:cantSplit/>
+          <w:trHeight w:val="360" w:hRule="auto"/>
+        </w:trPr>
+        <w:tc>
+          <w:tcPr>
+            <w:tcBorders>
+              <w:bottom w:val="single" w:sz="16" w:space="0" w:color="000000"/>
+            </w:tcBorders>
+            <w:shd w:val="clear" w:color="auto" w:fill="FFFFFF"/>
+            <w:tcMar>
+              <w:top w:w="0" w:type="dxa"/>
+              <w:bottom w:w="0" w:type="dxa"/>
+              <w:left w:w="0" w:type="dxa"/>
+              <w:right w:w="0" w:type="dxa"/>
+            </w:tcMar>
+            <w:vAlign w:val="center"/>
+          </w:tcPr>
+          <w:p>
+            <w:pPr>
+              <w:jc w:val="left"/>
+              <w:spacing w:after="40" w:before="40" w:line="240"/>
+              <w:ind w:firstLine="0" w:left="100" w:right="100"/>
+            </w:pPr>
+            <w:r xmlns:w="http://schemas.openxmlformats.org/wordprocessingml/2006/main" xmlns:wp="http://schemas.openxmlformats.org/drawingml/2006/wordprocessingDrawing" xmlns:r="http://schemas.openxmlformats.org/officeDocument/2006/relationships" xmlns:w14="http://schemas.microsoft.com/office/word/2010/wordml">
+              <w:rPr>
+                <w:rFonts w:ascii="Arial" w:hAnsi="Arial" w:eastAsia="Arial" w:cs="Arial"/>
+                <w:sz w:val="22"/>
+                <w:szCs w:val="22"/>
+                <w:color w:val="111111"/>
+              </w:rPr>
+              <w:t xml:space="preserve">ENSG00000243063</w:t>
+            </w:r>
+          </w:p>
+        </w:tc>
+        <w:tc>
+          <w:tcPr>
+            <w:tcBorders>
+              <w:bottom w:val="single" w:sz="16" w:space="0" w:color="000000"/>
+            </w:tcBorders>
+            <w:shd w:val="clear" w:color="auto" w:fill="FFFFFF"/>
+            <w:tcMar>
+              <w:top w:w="0" w:type="dxa"/>
+              <w:bottom w:w="0" w:type="dxa"/>
+              <w:left w:w="0" w:type="dxa"/>
+              <w:right w:w="0" w:type="dxa"/>
+            </w:tcMar>
+            <w:vAlign w:val="center"/>
+          </w:tcPr>
+          <w:p>
+            <w:pPr>
+              <w:jc w:val="left"/>
+              <w:spacing w:after="40" w:before="40" w:line="240"/>
+              <w:ind w:firstLine="0" w:left="100" w:right="100"/>
+            </w:pPr>
+            <w:r xmlns:w="http://schemas.openxmlformats.org/wordprocessingml/2006/main" xmlns:wp="http://schemas.openxmlformats.org/drawingml/2006/wordprocessingDrawing" xmlns:r="http://schemas.openxmlformats.org/officeDocument/2006/relationships" xmlns:w14="http://schemas.microsoft.com/office/word/2010/wordml">
+              <w:rPr>
+                <w:rFonts w:ascii="Arial" w:hAnsi="Arial" w:eastAsia="Arial" w:cs="Arial"/>
+                <w:sz w:val="22"/>
+                <w:szCs w:val="22"/>
+                <w:color w:val="111111"/>
+              </w:rPr>
+              <w:t xml:space="preserve">immunoglobulin kappa variable 3-7 (non-functional) [Source:HGNC Symbol;Acc:HGNC:5821]</w:t>
+            </w:r>
+          </w:p>
+        </w:tc>
+      </w:tr>
+    </w:tbl>
+    <w:p>
+      <w:pPr>
+        <w:pStyle w:val="Heading4"/>
+      </w:pPr>
+      <w:bookmarkStart w:id="40" w:name="based-on-tagwise-dispersion"/>
+      <w:r>
+        <w:t xml:space="preserve">Based on tagwise dispersion</w:t>
+      </w:r>
+      <w:bookmarkEnd w:id="40"/>
+    </w:p>
+    <w:p>
+      <w:pPr>
+        <w:pStyle w:val="SourceCode"/>
+      </w:pPr>
+      <w:r>
+        <w:rPr>
+          <w:rStyle w:val="NormalTok"/>
+        </w:rPr>
+        <w:t xml:space="preserve">en =</w:t>
+      </w:r>
+      <w:r>
+        <w:rPr>
+          <w:rStyle w:val="StringTok"/>
+        </w:rPr>
+        <w:t xml:space="preserve"> </w:t>
+      </w:r>
+      <w:r>
+        <w:rPr>
+          <w:rStyle w:val="KeywordTok"/>
+        </w:rPr>
+        <w:t xml:space="preserve">getBM</w:t>
+      </w:r>
+      <w:r>
+        <w:rPr>
+          <w:rStyle w:val="NormalTok"/>
+        </w:rPr>
+        <w:t xml:space="preserve">(</w:t>
+      </w:r>
+      <w:r>
+        <w:rPr>
+          <w:rStyle w:val="DataTypeTok"/>
+        </w:rPr>
+        <w:t xml:space="preserve">attributes=</w:t>
+      </w:r>
+      <w:r>
+        <w:rPr>
+          <w:rStyle w:val="KeywordTok"/>
+        </w:rPr>
+        <w:t xml:space="preserve">c</w:t>
+      </w:r>
+      <w:r>
+        <w:rPr>
+          <w:rStyle w:val="NormalTok"/>
+        </w:rPr>
+        <w:t xml:space="preserve">(</w:t>
+      </w:r>
+      <w:r>
+        <w:rPr>
+          <w:rStyle w:val="StringTok"/>
+        </w:rPr>
+        <w:t xml:space="preserve">'ensembl_gene_id'</w:t>
+      </w:r>
+      <w:r>
+        <w:rPr>
+          <w:rStyle w:val="NormalTok"/>
+        </w:rPr>
+        <w:t xml:space="preserve">,</w:t>
+      </w:r>
+      <w:r>
+        <w:rPr>
+          <w:rStyle w:val="StringTok"/>
+        </w:rPr>
+        <w:t xml:space="preserve">'description'</w:t>
+      </w:r>
+      <w:r>
+        <w:rPr>
+          <w:rStyle w:val="NormalTok"/>
+        </w:rPr>
+        <w:t xml:space="preserve">), </w:t>
+      </w:r>
+      <w:r>
+        <w:br/>
+      </w:r>
+      <w:r>
+        <w:rPr>
+          <w:rStyle w:val="NormalTok"/>
+        </w:rPr>
+        <w:t xml:space="preserve">           </w:t>
+      </w:r>
+      <w:r>
+        <w:rPr>
+          <w:rStyle w:val="DataTypeTok"/>
+        </w:rPr>
+        <w:t xml:space="preserve">filters =</w:t>
+      </w:r>
+      <w:r>
+        <w:rPr>
+          <w:rStyle w:val="StringTok"/>
+        </w:rPr>
+        <w:t xml:space="preserve">'ensembl_gene_id'</w:t>
+      </w:r>
+      <w:r>
+        <w:rPr>
+          <w:rStyle w:val="NormalTok"/>
+        </w:rPr>
+        <w:t xml:space="preserve">, </w:t>
+      </w:r>
+      <w:r>
+        <w:rPr>
+          <w:rStyle w:val="DataTypeTok"/>
+        </w:rPr>
+        <w:t xml:space="preserve">values =</w:t>
+      </w:r>
+      <w:r>
+        <w:rPr>
+          <w:rStyle w:val="NormalTok"/>
+        </w:rPr>
+        <w:t xml:space="preserve"> top_tagwise_counts</w:t>
+      </w:r>
+      <w:r>
+        <w:rPr>
+          <w:rStyle w:val="OperatorTok"/>
+        </w:rPr>
+        <w:t xml:space="preserve">$</w:t>
+      </w:r>
+      <w:r>
+        <w:rPr>
+          <w:rStyle w:val="NormalTok"/>
+        </w:rPr>
+        <w:t xml:space="preserve">Gene, </w:t>
+      </w:r>
+      <w:r>
+        <w:br/>
+      </w:r>
+      <w:r>
+        <w:rPr>
+          <w:rStyle w:val="NormalTok"/>
+        </w:rPr>
+        <w:t xml:space="preserve">           </w:t>
+      </w:r>
+      <w:r>
+        <w:rPr>
+          <w:rStyle w:val="DataTypeTok"/>
+        </w:rPr>
+        <w:t xml:space="preserve">mart =</w:t>
+      </w:r>
+      <w:r>
+        <w:rPr>
+          <w:rStyle w:val="NormalTok"/>
+        </w:rPr>
+        <w:t xml:space="preserve"> ensembl)</w:t>
+      </w:r>
+      <w:r>
+        <w:br/>
+      </w:r>
+      <w:r>
+        <w:rPr>
+          <w:rStyle w:val="KeywordTok"/>
+        </w:rPr>
+        <w:t xml:space="preserve">set_table_properties</w:t>
+      </w:r>
+      <w:r>
+        <w:rPr>
+          <w:rStyle w:val="NormalTok"/>
+        </w:rPr>
+        <w:t xml:space="preserve">(</w:t>
+      </w:r>
+      <w:r>
+        <w:rPr>
+          <w:rStyle w:val="KeywordTok"/>
+        </w:rPr>
+        <w:t xml:space="preserve">flextable</w:t>
+      </w:r>
+      <w:r>
+        <w:rPr>
+          <w:rStyle w:val="NormalTok"/>
+        </w:rPr>
+        <w:t xml:space="preserve">(en),</w:t>
+      </w:r>
+      <w:r>
+        <w:br/>
+      </w:r>
+      <w:r>
+        <w:rPr>
+          <w:rStyle w:val="NormalTok"/>
+        </w:rPr>
+        <w:t xml:space="preserve">        </w:t>
+      </w:r>
+      <w:r>
+        <w:rPr>
+          <w:rStyle w:val="DataTypeTok"/>
+        </w:rPr>
+        <w:t xml:space="preserve">width =</w:t>
+      </w:r>
+      <w:r>
+        <w:rPr>
+          <w:rStyle w:val="NormalTok"/>
+        </w:rPr>
+        <w:t xml:space="preserve"> </w:t>
+      </w:r>
+      <w:r>
+        <w:rPr>
+          <w:rStyle w:val="FloatTok"/>
+        </w:rPr>
+        <w:t xml:space="preserve">.75</w:t>
+      </w:r>
+      <w:r>
+        <w:rPr>
+          <w:rStyle w:val="NormalTok"/>
+        </w:rPr>
+        <w:t xml:space="preserve">, </w:t>
+      </w:r>
+      <w:r>
+        <w:rPr>
+          <w:rStyle w:val="DataTypeTok"/>
+        </w:rPr>
+        <w:t xml:space="preserve">layout =</w:t>
+      </w:r>
+      <w:r>
+        <w:rPr>
+          <w:rStyle w:val="NormalTok"/>
+        </w:rPr>
+        <w:t xml:space="preserve"> </w:t>
+      </w:r>
+      <w:r>
+        <w:rPr>
+          <w:rStyle w:val="StringTok"/>
+        </w:rPr>
+        <w:t xml:space="preserve">"autofit"</w:t>
+      </w:r>
+      <w:r>
+        <w:rPr>
+          <w:rStyle w:val="NormalTok"/>
+        </w:rPr>
+        <w:t xml:space="preserve">)</w:t>
+      </w:r>
+    </w:p>
+    <w:tbl xmlns:w="http://schemas.openxmlformats.org/wordprocessingml/2006/main" xmlns:r="http://schemas.openxmlformats.org/officeDocument/2006/relationships" xmlns:w14="http://schemas.microsoft.com/office/word/2010/wordml" xmlns:wp="http://schemas.openxmlformats.org/drawingml/2006/wordprocessingDrawing" xmlns:a="http://schemas.openxmlformats.org/drawingml/2006/main" xmlns:pic="http://schemas.openxmlformats.org/drawingml/2006/picture">
+      <w:tblPr>
+        NA"/&gt;
+        <w:tblLayout w:type="autofit"/>
+        <w:jc w:val="center"/>
+        <w:tblLook w:firstRow="1" w:lastRow="0" w:firstColumn="0" w:lastColumn="0" w:noHBand="0" w:noVBand="1"/>
+      </w:tblPr>
+      <w:tr>
+        <w:trPr>
+          <w:cantSplit/>
+          <w:trHeight w:val="360" w:hRule="auto"/>
+          <w:tblHeader/>
+        </w:trPr>
+        <w:tc>
+          <w:tcPr>
+            <w:tcBorders>
+              <w:bottom w:val="single" w:sz="16" w:space="0" w:color="000000"/>
+              <w:top w:val="single" w:sz="16" w:space="0" w:color="000000"/>
+            </w:tcBorders>
+            <w:shd w:val="clear" w:color="auto" w:fill="FFFFFF"/>
+            <w:tcMar>
+              <w:top w:w="0" w:type="dxa"/>
+              <w:bottom w:w="0" w:type="dxa"/>
+              <w:left w:w="0" w:type="dxa"/>
+              <w:right w:w="0" w:type="dxa"/>
+            </w:tcMar>
+            <w:vAlign w:val="center"/>
+          </w:tcPr>
+          <w:p>
+            <w:pPr>
+              <w:jc w:val="left"/>
+              <w:spacing w:after="40" w:before="40" w:line="240"/>
+              <w:ind w:firstLine="0" w:left="100" w:right="100"/>
+            </w:pPr>
+            <w:r xmlns:w="http://schemas.openxmlformats.org/wordprocessingml/2006/main" xmlns:wp="http://schemas.openxmlformats.org/drawingml/2006/wordprocessingDrawing" xmlns:r="http://schemas.openxmlformats.org/officeDocument/2006/relationships" xmlns:w14="http://schemas.microsoft.com/office/word/2010/wordml">
+              <w:rPr>
+                <w:rFonts w:ascii="Arial" w:hAnsi="Arial" w:eastAsia="Arial" w:cs="Arial"/>
+                <w:sz w:val="22"/>
+                <w:szCs w:val="22"/>
+                <w:color w:val="111111"/>
+              </w:rPr>
+              <w:t xml:space="preserve">ensembl_gene_id</w:t>
+            </w:r>
+          </w:p>
+        </w:tc>
+        <w:tc>
+          <w:tcPr>
+            <w:tcBorders>
+              <w:bottom w:val="single" w:sz="16" w:space="0" w:color="000000"/>
+              <w:top w:val="single" w:sz="16" w:space="0" w:color="000000"/>
+            </w:tcBorders>
+            <w:shd w:val="clear" w:color="auto" w:fill="FFFFFF"/>
+            <w:tcMar>
+              <w:top w:w="0" w:type="dxa"/>
+              <w:bottom w:w="0" w:type="dxa"/>
+              <w:left w:w="0" w:type="dxa"/>
+              <w:right w:w="0" w:type="dxa"/>
+            </w:tcMar>
+            <w:vAlign w:val="center"/>
+          </w:tcPr>
+          <w:p>
+            <w:pPr>
+              <w:jc w:val="left"/>
+              <w:spacing w:after="40" w:before="40" w:line="240"/>
+              <w:ind w:firstLine="0" w:left="100" w:right="100"/>
+            </w:pPr>
+            <w:r xmlns:w="http://schemas.openxmlformats.org/wordprocessingml/2006/main" xmlns:wp="http://schemas.openxmlformats.org/drawingml/2006/wordprocessingDrawing" xmlns:r="http://schemas.openxmlformats.org/officeDocument/2006/relationships" xmlns:w14="http://schemas.microsoft.com/office/word/2010/wordml">
+              <w:rPr>
+                <w:rFonts w:ascii="Arial" w:hAnsi="Arial" w:eastAsia="Arial" w:cs="Arial"/>
+                <w:sz w:val="22"/>
+                <w:szCs w:val="22"/>
+                <w:color w:val="111111"/>
+              </w:rPr>
+              <w:t xml:space="preserve">description</w:t>
+            </w:r>
+          </w:p>
+        </w:tc>
+      </w:tr>
+      <w:tr>
+        <w:trPr>
+          <w:cantSplit/>
+          <w:trHeight w:val="360" w:hRule="auto"/>
+        </w:trPr>
+        <w:tc>
+          <w:tcPr>
+            <w:tcBorders/>
+            <w:shd w:val="clear" w:color="auto" w:fill="FFFFFF"/>
+            <w:tcMar>
+              <w:top w:w="0" w:type="dxa"/>
+              <w:bottom w:w="0" w:type="dxa"/>
+              <w:left w:w="0" w:type="dxa"/>
+              <w:right w:w="0" w:type="dxa"/>
+            </w:tcMar>
+            <w:vAlign w:val="center"/>
+          </w:tcPr>
+          <w:p>
+            <w:pPr>
+              <w:jc w:val="left"/>
+              <w:spacing w:after="40" w:before="40" w:line="240"/>
+              <w:ind w:firstLine="0" w:left="100" w:right="100"/>
+            </w:pPr>
+            <w:r xmlns:w="http://schemas.openxmlformats.org/wordprocessingml/2006/main" xmlns:wp="http://schemas.openxmlformats.org/drawingml/2006/wordprocessingDrawing" xmlns:r="http://schemas.openxmlformats.org/officeDocument/2006/relationships" xmlns:w14="http://schemas.microsoft.com/office/word/2010/wordml">
+              <w:rPr>
+                <w:rFonts w:ascii="Arial" w:hAnsi="Arial" w:eastAsia="Arial" w:cs="Arial"/>
+                <w:sz w:val="22"/>
+                <w:szCs w:val="22"/>
+                <w:color w:val="111111"/>
+              </w:rPr>
+              <w:t xml:space="preserve">ENSG00000023445</w:t>
+            </w:r>
+          </w:p>
+        </w:tc>
+        <w:tc>
+          <w:tcPr>
+            <w:tcBorders/>
+            <w:shd w:val="clear" w:color="auto" w:fill="FFFFFF"/>
+            <w:tcMar>
+              <w:top w:w="0" w:type="dxa"/>
+              <w:bottom w:w="0" w:type="dxa"/>
+              <w:left w:w="0" w:type="dxa"/>
+              <w:right w:w="0" w:type="dxa"/>
+            </w:tcMar>
+            <w:vAlign w:val="center"/>
+          </w:tcPr>
+          <w:p>
+            <w:pPr>
+              <w:jc w:val="left"/>
+              <w:spacing w:after="40" w:before="40" w:line="240"/>
+              <w:ind w:firstLine="0" w:left="100" w:right="100"/>
+            </w:pPr>
+            <w:r xmlns:w="http://schemas.openxmlformats.org/wordprocessingml/2006/main" xmlns:wp="http://schemas.openxmlformats.org/drawingml/2006/wordprocessingDrawing" xmlns:r="http://schemas.openxmlformats.org/officeDocument/2006/relationships" xmlns:w14="http://schemas.microsoft.com/office/word/2010/wordml">
+              <w:rPr>
+                <w:rFonts w:ascii="Arial" w:hAnsi="Arial" w:eastAsia="Arial" w:cs="Arial"/>
+                <w:sz w:val="22"/>
+                <w:szCs w:val="22"/>
+                <w:color w:val="111111"/>
+              </w:rPr>
+              <w:t xml:space="preserve">baculoviral IAP repeat containing 3 [Source:HGNC Symbol;Acc:HGNC:591]</w:t>
+            </w:r>
+          </w:p>
+        </w:tc>
+      </w:tr>
+      <w:tr>
+        <w:trPr>
+          <w:cantSplit/>
+          <w:trHeight w:val="360" w:hRule="auto"/>
+        </w:trPr>
+        <w:tc>
+          <w:tcPr>
+            <w:tcBorders/>
+            <w:shd w:val="clear" w:color="auto" w:fill="FFFFFF"/>
+            <w:tcMar>
+              <w:top w:w="0" w:type="dxa"/>
+              <w:bottom w:w="0" w:type="dxa"/>
+              <w:left w:w="0" w:type="dxa"/>
+              <w:right w:w="0" w:type="dxa"/>
+            </w:tcMar>
+            <w:vAlign w:val="center"/>
+          </w:tcPr>
+          <w:p>
+            <w:pPr>
+              <w:jc w:val="left"/>
+              <w:spacing w:after="40" w:before="40" w:line="240"/>
+              <w:ind w:firstLine="0" w:left="100" w:right="100"/>
+            </w:pPr>
+            <w:r xmlns:w="http://schemas.openxmlformats.org/wordprocessingml/2006/main" xmlns:wp="http://schemas.openxmlformats.org/drawingml/2006/wordprocessingDrawing" xmlns:r="http://schemas.openxmlformats.org/officeDocument/2006/relationships" xmlns:w14="http://schemas.microsoft.com/office/word/2010/wordml">
+              <w:rPr>
+                <w:rFonts w:ascii="Arial" w:hAnsi="Arial" w:eastAsia="Arial" w:cs="Arial"/>
+                <w:sz w:val="22"/>
+                <w:szCs w:val="22"/>
+                <w:color w:val="111111"/>
+              </w:rPr>
+              <w:t xml:space="preserve">ENSG00000134184</w:t>
+            </w:r>
+          </w:p>
+        </w:tc>
+        <w:tc>
+          <w:tcPr>
+            <w:tcBorders/>
+            <w:shd w:val="clear" w:color="auto" w:fill="FFFFFF"/>
+            <w:tcMar>
+              <w:top w:w="0" w:type="dxa"/>
+              <w:bottom w:w="0" w:type="dxa"/>
+              <w:left w:w="0" w:type="dxa"/>
+              <w:right w:w="0" w:type="dxa"/>
+            </w:tcMar>
+            <w:vAlign w:val="center"/>
+          </w:tcPr>
+          <w:p>
+            <w:pPr>
+              <w:jc w:val="left"/>
+              <w:spacing w:after="40" w:before="40" w:line="240"/>
+              <w:ind w:firstLine="0" w:left="100" w:right="100"/>
+            </w:pPr>
+            <w:r xmlns:w="http://schemas.openxmlformats.org/wordprocessingml/2006/main" xmlns:wp="http://schemas.openxmlformats.org/drawingml/2006/wordprocessingDrawing" xmlns:r="http://schemas.openxmlformats.org/officeDocument/2006/relationships" xmlns:w14="http://schemas.microsoft.com/office/word/2010/wordml">
+              <w:rPr>
+                <w:rFonts w:ascii="Arial" w:hAnsi="Arial" w:eastAsia="Arial" w:cs="Arial"/>
+                <w:sz w:val="22"/>
+                <w:szCs w:val="22"/>
+                <w:color w:val="111111"/>
+              </w:rPr>
+              <w:t xml:space="preserve">glutathione S-transferase mu 1 [Source:HGNC Symbol;Acc:HGNC:4632]</w:t>
+            </w:r>
+          </w:p>
+        </w:tc>
+      </w:tr>
+      <w:tr>
+        <w:trPr>
+          <w:cantSplit/>
+          <w:trHeight w:val="360" w:hRule="auto"/>
+        </w:trPr>
+        <w:tc>
+          <w:tcPr>
+            <w:tcBorders/>
+            <w:shd w:val="clear" w:color="auto" w:fill="FFFFFF"/>
+            <w:tcMar>
+              <w:top w:w="0" w:type="dxa"/>
+              <w:bottom w:w="0" w:type="dxa"/>
+              <w:left w:w="0" w:type="dxa"/>
+              <w:right w:w="0" w:type="dxa"/>
+            </w:tcMar>
+            <w:vAlign w:val="center"/>
+          </w:tcPr>
+          <w:p>
+            <w:pPr>
+              <w:jc w:val="left"/>
+              <w:spacing w:after="40" w:before="40" w:line="240"/>
+              <w:ind w:firstLine="0" w:left="100" w:right="100"/>
+            </w:pPr>
+            <w:r xmlns:w="http://schemas.openxmlformats.org/wordprocessingml/2006/main" xmlns:wp="http://schemas.openxmlformats.org/drawingml/2006/wordprocessingDrawing" xmlns:r="http://schemas.openxmlformats.org/officeDocument/2006/relationships" xmlns:w14="http://schemas.microsoft.com/office/word/2010/wordml">
+              <w:rPr>
+                <w:rFonts w:ascii="Arial" w:hAnsi="Arial" w:eastAsia="Arial" w:cs="Arial"/>
+                <w:sz w:val="22"/>
+                <w:szCs w:val="22"/>
+                <w:color w:val="111111"/>
+              </w:rPr>
+              <w:t xml:space="preserve">ENSG00000148411</w:t>
+            </w:r>
+          </w:p>
+        </w:tc>
+        <w:tc>
+          <w:tcPr>
+            <w:tcBorders/>
+            <w:shd w:val="clear" w:color="auto" w:fill="FFFFFF"/>
+            <w:tcMar>
+              <w:top w:w="0" w:type="dxa"/>
+              <w:bottom w:w="0" w:type="dxa"/>
+              <w:left w:w="0" w:type="dxa"/>
+              <w:right w:w="0" w:type="dxa"/>
+            </w:tcMar>
+            <w:vAlign w:val="center"/>
+          </w:tcPr>
+          <w:p>
+            <w:pPr>
+              <w:jc w:val="left"/>
+              <w:spacing w:after="40" w:before="40" w:line="240"/>
+              <w:ind w:firstLine="0" w:left="100" w:right="100"/>
+            </w:pPr>
+            <w:r xmlns:w="http://schemas.openxmlformats.org/wordprocessingml/2006/main" xmlns:wp="http://schemas.openxmlformats.org/drawingml/2006/wordprocessingDrawing" xmlns:r="http://schemas.openxmlformats.org/officeDocument/2006/relationships" xmlns:w14="http://schemas.microsoft.com/office/word/2010/wordml">
+              <w:rPr>
+                <w:rFonts w:ascii="Arial" w:hAnsi="Arial" w:eastAsia="Arial" w:cs="Arial"/>
+                <w:sz w:val="22"/>
+                <w:szCs w:val="22"/>
+                <w:color w:val="111111"/>
+              </w:rPr>
+              <w:t xml:space="preserve">NACC family member 2 [Source:HGNC Symbol;Acc:HGNC:23846]</w:t>
+            </w:r>
+          </w:p>
+        </w:tc>
+      </w:tr>
+      <w:tr>
+        <w:trPr>
+          <w:cantSplit/>
+          <w:trHeight w:val="360" w:hRule="auto"/>
+        </w:trPr>
+        <w:tc>
+          <w:tcPr>
+            <w:tcBorders/>
+            <w:shd w:val="clear" w:color="auto" w:fill="FFFFFF"/>
+            <w:tcMar>
+              <w:top w:w="0" w:type="dxa"/>
+              <w:bottom w:w="0" w:type="dxa"/>
+              <w:left w:w="0" w:type="dxa"/>
+              <w:right w:w="0" w:type="dxa"/>
+            </w:tcMar>
+            <w:vAlign w:val="center"/>
+          </w:tcPr>
+          <w:p>
+            <w:pPr>
+              <w:jc w:val="left"/>
+              <w:spacing w:after="40" w:before="40" w:line="240"/>
+              <w:ind w:firstLine="0" w:left="100" w:right="100"/>
+            </w:pPr>
+            <w:r xmlns:w="http://schemas.openxmlformats.org/wordprocessingml/2006/main" xmlns:wp="http://schemas.openxmlformats.org/drawingml/2006/wordprocessingDrawing" xmlns:r="http://schemas.openxmlformats.org/officeDocument/2006/relationships" xmlns:w14="http://schemas.microsoft.com/office/word/2010/wordml">
+              <w:rPr>
+                <w:rFonts w:ascii="Arial" w:hAnsi="Arial" w:eastAsia="Arial" w:cs="Arial"/>
+                <w:sz w:val="22"/>
+                <w:szCs w:val="22"/>
+                <w:color w:val="111111"/>
+              </w:rPr>
+              <w:t xml:space="preserve">ENSG00000180611</w:t>
+            </w:r>
+          </w:p>
+        </w:tc>
+        <w:tc>
+          <w:tcPr>
+            <w:tcBorders/>
+            <w:shd w:val="clear" w:color="auto" w:fill="FFFFFF"/>
+            <w:tcMar>
+              <w:top w:w="0" w:type="dxa"/>
+              <w:bottom w:w="0" w:type="dxa"/>
+              <w:left w:w="0" w:type="dxa"/>
+              <w:right w:w="0" w:type="dxa"/>
+            </w:tcMar>
+            <w:vAlign w:val="center"/>
+          </w:tcPr>
+          <w:p>
+            <w:pPr>
+              <w:jc w:val="left"/>
+              <w:spacing w:after="40" w:before="40" w:line="240"/>
+              <w:ind w:firstLine="0" w:left="100" w:right="100"/>
+            </w:pPr>
+            <w:r xmlns:w="http://schemas.openxmlformats.org/wordprocessingml/2006/main" xmlns:wp="http://schemas.openxmlformats.org/drawingml/2006/wordprocessingDrawing" xmlns:r="http://schemas.openxmlformats.org/officeDocument/2006/relationships" xmlns:w14="http://schemas.microsoft.com/office/word/2010/wordml">
+              <w:rPr>
+                <w:rFonts w:ascii="Arial" w:hAnsi="Arial" w:eastAsia="Arial" w:cs="Arial"/>
+                <w:sz w:val="22"/>
+                <w:szCs w:val="22"/>
+                <w:color w:val="111111"/>
+              </w:rPr>
+              <w:t xml:space="preserve">Mab-21 domain containing 2 [Source:HGNC Symbol;Acc:HGNC:30438]</w:t>
+            </w:r>
+          </w:p>
+        </w:tc>
+      </w:tr>
+      <w:tr>
+        <w:trPr>
+          <w:cantSplit/>
+          <w:trHeight w:val="360" w:hRule="auto"/>
+        </w:trPr>
+        <w:tc>
+          <w:tcPr>
+            <w:tcBorders/>
+            <w:shd w:val="clear" w:color="auto" w:fill="FFFFFF"/>
+            <w:tcMar>
+              <w:top w:w="0" w:type="dxa"/>
+              <w:bottom w:w="0" w:type="dxa"/>
+              <w:left w:w="0" w:type="dxa"/>
+              <w:right w:w="0" w:type="dxa"/>
+            </w:tcMar>
+            <w:vAlign w:val="center"/>
+          </w:tcPr>
+          <w:p>
+            <w:pPr>
+              <w:jc w:val="left"/>
+              <w:spacing w:after="40" w:before="40" w:line="240"/>
+              <w:ind w:firstLine="0" w:left="100" w:right="100"/>
+            </w:pPr>
+            <w:r xmlns:w="http://schemas.openxmlformats.org/wordprocessingml/2006/main" xmlns:wp="http://schemas.openxmlformats.org/drawingml/2006/wordprocessingDrawing" xmlns:r="http://schemas.openxmlformats.org/officeDocument/2006/relationships" xmlns:w14="http://schemas.microsoft.com/office/word/2010/wordml">
+              <w:rPr>
+                <w:rFonts w:ascii="Arial" w:hAnsi="Arial" w:eastAsia="Arial" w:cs="Arial"/>
+                <w:sz w:val="22"/>
+                <w:szCs w:val="22"/>
+                <w:color w:val="111111"/>
+              </w:rPr>
+              <w:t xml:space="preserve">ENSG00000189337</w:t>
+            </w:r>
+          </w:p>
+        </w:tc>
+        <w:tc>
+          <w:tcPr>
+            <w:tcBorders/>
+            <w:shd w:val="clear" w:color="auto" w:fill="FFFFFF"/>
+            <w:tcMar>
+              <w:top w:w="0" w:type="dxa"/>
+              <w:bottom w:w="0" w:type="dxa"/>
+              <w:left w:w="0" w:type="dxa"/>
+              <w:right w:w="0" w:type="dxa"/>
+            </w:tcMar>
+            <w:vAlign w:val="center"/>
+          </w:tcPr>
+          <w:p>
+            <w:pPr>
+              <w:jc w:val="left"/>
+              <w:spacing w:after="40" w:before="40" w:line="240"/>
+              <w:ind w:firstLine="0" w:left="100" w:right="100"/>
+            </w:pPr>
+            <w:r xmlns:w="http://schemas.openxmlformats.org/wordprocessingml/2006/main" xmlns:wp="http://schemas.openxmlformats.org/drawingml/2006/wordprocessingDrawing" xmlns:r="http://schemas.openxmlformats.org/officeDocument/2006/relationships" xmlns:w14="http://schemas.microsoft.com/office/word/2010/wordml">
+              <w:rPr>
+                <w:rFonts w:ascii="Arial" w:hAnsi="Arial" w:eastAsia="Arial" w:cs="Arial"/>
+                <w:sz w:val="22"/>
+                <w:szCs w:val="22"/>
+                <w:color w:val="111111"/>
+              </w:rPr>
+              <w:t xml:space="preserve">kazrin, periplakin interacting protein [Source:HGNC Symbol;Acc:HGNC:29173]</w:t>
+            </w:r>
+          </w:p>
+        </w:tc>
+      </w:tr>
+      <w:tr>
+        <w:trPr>
+          <w:cantSplit/>
+          <w:trHeight w:val="360" w:hRule="auto"/>
+        </w:trPr>
+        <w:tc>
+          <w:tcPr>
+            <w:tcBorders/>
+            <w:shd w:val="clear" w:color="auto" w:fill="FFFFFF"/>
+            <w:tcMar>
+              <w:top w:w="0" w:type="dxa"/>
+              <w:bottom w:w="0" w:type="dxa"/>
+              <w:left w:w="0" w:type="dxa"/>
+              <w:right w:w="0" w:type="dxa"/>
+            </w:tcMar>
+            <w:vAlign w:val="center"/>
+          </w:tcPr>
+          <w:p>
+            <w:pPr>
+              <w:jc w:val="left"/>
+              <w:spacing w:after="40" w:before="40" w:line="240"/>
+              <w:ind w:firstLine="0" w:left="100" w:right="100"/>
+            </w:pPr>
+            <w:r xmlns:w="http://schemas.openxmlformats.org/wordprocessingml/2006/main" xmlns:wp="http://schemas.openxmlformats.org/drawingml/2006/wordprocessingDrawing" xmlns:r="http://schemas.openxmlformats.org/officeDocument/2006/relationships" xmlns:w14="http://schemas.microsoft.com/office/word/2010/wordml">
+              <w:rPr>
+                <w:rFonts w:ascii="Arial" w:hAnsi="Arial" w:eastAsia="Arial" w:cs="Arial"/>
+                <w:sz w:val="22"/>
+                <w:szCs w:val="22"/>
+                <w:color w:val="111111"/>
+              </w:rPr>
+              <w:t xml:space="preserve">ENSG00000211642</w:t>
+            </w:r>
+          </w:p>
+        </w:tc>
+        <w:tc>
+          <w:tcPr>
+            <w:tcBorders/>
+            <w:shd w:val="clear" w:color="auto" w:fill="FFFFFF"/>
+            <w:tcMar>
+              <w:top w:w="0" w:type="dxa"/>
+              <w:bottom w:w="0" w:type="dxa"/>
+              <w:left w:w="0" w:type="dxa"/>
+              <w:right w:w="0" w:type="dxa"/>
+            </w:tcMar>
+            <w:vAlign w:val="center"/>
+          </w:tcPr>
+          <w:p>
+            <w:pPr>
+              <w:jc w:val="left"/>
+              <w:spacing w:after="40" w:before="40" w:line="240"/>
+              <w:ind w:firstLine="0" w:left="100" w:right="100"/>
+            </w:pPr>
+            <w:r xmlns:w="http://schemas.openxmlformats.org/wordprocessingml/2006/main" xmlns:wp="http://schemas.openxmlformats.org/drawingml/2006/wordprocessingDrawing" xmlns:r="http://schemas.openxmlformats.org/officeDocument/2006/relationships" xmlns:w14="http://schemas.microsoft.com/office/word/2010/wordml">
+              <w:rPr>
+                <w:rFonts w:ascii="Arial" w:hAnsi="Arial" w:eastAsia="Arial" w:cs="Arial"/>
+                <w:sz w:val="22"/>
+                <w:szCs w:val="22"/>
+                <w:color w:val="111111"/>
+              </w:rPr>
+              <w:t xml:space="preserve">immunoglobulin lambda variable 10-54 [Source:HGNC Symbol;Acc:HGNC:5884]</w:t>
+            </w:r>
+          </w:p>
+        </w:tc>
+      </w:tr>
+      <w:tr>
+        <w:trPr>
+          <w:cantSplit/>
+          <w:trHeight w:val="360" w:hRule="auto"/>
+        </w:trPr>
+        <w:tc>
+          <w:tcPr>
+            <w:tcBorders/>
+            <w:shd w:val="clear" w:color="auto" w:fill="FFFFFF"/>
+            <w:tcMar>
+              <w:top w:w="0" w:type="dxa"/>
+              <w:bottom w:w="0" w:type="dxa"/>
+              <w:left w:w="0" w:type="dxa"/>
+              <w:right w:w="0" w:type="dxa"/>
+            </w:tcMar>
+            <w:vAlign w:val="center"/>
+          </w:tcPr>
+          <w:p>
+            <w:pPr>
+              <w:jc w:val="left"/>
+              <w:spacing w:after="40" w:before="40" w:line="240"/>
+              <w:ind w:firstLine="0" w:left="100" w:right="100"/>
+            </w:pPr>
+            <w:r xmlns:w="http://schemas.openxmlformats.org/wordprocessingml/2006/main" xmlns:wp="http://schemas.openxmlformats.org/drawingml/2006/wordprocessingDrawing" xmlns:r="http://schemas.openxmlformats.org/officeDocument/2006/relationships" xmlns:w14="http://schemas.microsoft.com/office/word/2010/wordml">
+              <w:rPr>
+                <w:rFonts w:ascii="Arial" w:hAnsi="Arial" w:eastAsia="Arial" w:cs="Arial"/>
+                <w:sz w:val="22"/>
+                <w:szCs w:val="22"/>
+                <w:color w:val="111111"/>
+              </w:rPr>
+              <w:t xml:space="preserve">ENSG00000211660</w:t>
+            </w:r>
+          </w:p>
+        </w:tc>
+        <w:tc>
+          <w:tcPr>
+            <w:tcBorders/>
+            <w:shd w:val="clear" w:color="auto" w:fill="FFFFFF"/>
+            <w:tcMar>
+              <w:top w:w="0" w:type="dxa"/>
+              <w:bottom w:w="0" w:type="dxa"/>
+              <w:left w:w="0" w:type="dxa"/>
+              <w:right w:w="0" w:type="dxa"/>
+            </w:tcMar>
+            <w:vAlign w:val="center"/>
+          </w:tcPr>
+          <w:p>
+            <w:pPr>
+              <w:jc w:val="left"/>
+              <w:spacing w:after="40" w:before="40" w:line="240"/>
+              <w:ind w:firstLine="0" w:left="100" w:right="100"/>
+            </w:pPr>
+            <w:r xmlns:w="http://schemas.openxmlformats.org/wordprocessingml/2006/main" xmlns:wp="http://schemas.openxmlformats.org/drawingml/2006/wordprocessingDrawing" xmlns:r="http://schemas.openxmlformats.org/officeDocument/2006/relationships" xmlns:w14="http://schemas.microsoft.com/office/word/2010/wordml">
+              <w:rPr>
+                <w:rFonts w:ascii="Arial" w:hAnsi="Arial" w:eastAsia="Arial" w:cs="Arial"/>
+                <w:sz w:val="22"/>
+                <w:szCs w:val="22"/>
+                <w:color w:val="111111"/>
+              </w:rPr>
+              <w:t xml:space="preserve">immunoglobulin lambda variable 2-23 [Source:HGNC Symbol;Acc:HGNC:5890]</w:t>
+            </w:r>
+          </w:p>
+        </w:tc>
+      </w:tr>
+      <w:tr>
+        <w:trPr>
+          <w:cantSplit/>
+          <w:trHeight w:val="360" w:hRule="auto"/>
+        </w:trPr>
+        <w:tc>
+          <w:tcPr>
+            <w:tcBorders/>
+            <w:shd w:val="clear" w:color="auto" w:fill="FFFFFF"/>
+            <w:tcMar>
+              <w:top w:w="0" w:type="dxa"/>
+              <w:bottom w:w="0" w:type="dxa"/>
+              <w:left w:w="0" w:type="dxa"/>
+              <w:right w:w="0" w:type="dxa"/>
+            </w:tcMar>
+            <w:vAlign w:val="center"/>
+          </w:tcPr>
+          <w:p>
+            <w:pPr>
+              <w:jc w:val="left"/>
+              <w:spacing w:after="40" w:before="40" w:line="240"/>
+              <w:ind w:firstLine="0" w:left="100" w:right="100"/>
+            </w:pPr>
+            <w:r xmlns:w="http://schemas.openxmlformats.org/wordprocessingml/2006/main" xmlns:wp="http://schemas.openxmlformats.org/drawingml/2006/wordprocessingDrawing" xmlns:r="http://schemas.openxmlformats.org/officeDocument/2006/relationships" xmlns:w14="http://schemas.microsoft.com/office/word/2010/wordml">
+              <w:rPr>
+                <w:rFonts w:ascii="Arial" w:hAnsi="Arial" w:eastAsia="Arial" w:cs="Arial"/>
+                <w:sz w:val="22"/>
+                <w:szCs w:val="22"/>
+                <w:color w:val="111111"/>
+              </w:rPr>
+              <w:t xml:space="preserve">ENSG00000211892</w:t>
+            </w:r>
+          </w:p>
+        </w:tc>
+        <w:tc>
+          <w:tcPr>
+            <w:tcBorders/>
+            <w:shd w:val="clear" w:color="auto" w:fill="FFFFFF"/>
+            <w:tcMar>
+              <w:top w:w="0" w:type="dxa"/>
+              <w:bottom w:w="0" w:type="dxa"/>
+              <w:left w:w="0" w:type="dxa"/>
+              <w:right w:w="0" w:type="dxa"/>
+            </w:tcMar>
+            <w:vAlign w:val="center"/>
+          </w:tcPr>
+          <w:p>
+            <w:pPr>
+              <w:jc w:val="left"/>
+              <w:spacing w:after="40" w:before="40" w:line="240"/>
+              <w:ind w:firstLine="0" w:left="100" w:right="100"/>
+            </w:pPr>
+            <w:r xmlns:w="http://schemas.openxmlformats.org/wordprocessingml/2006/main" xmlns:wp="http://schemas.openxmlformats.org/drawingml/2006/wordprocessingDrawing" xmlns:r="http://schemas.openxmlformats.org/officeDocument/2006/relationships" xmlns:w14="http://schemas.microsoft.com/office/word/2010/wordml">
+              <w:rPr>
+                <w:rFonts w:ascii="Arial" w:hAnsi="Arial" w:eastAsia="Arial" w:cs="Arial"/>
+                <w:sz w:val="22"/>
+                <w:szCs w:val="22"/>
+                <w:color w:val="111111"/>
+              </w:rPr>
+              <w:t xml:space="preserve">immunoglobulin heavy constant gamma 4 (G4m marker) [Source:HGNC Symbol;Acc:HGNC:5528]</w:t>
+            </w:r>
+          </w:p>
+        </w:tc>
+      </w:tr>
+      <w:tr>
+        <w:trPr>
+          <w:cantSplit/>
+          <w:trHeight w:val="360" w:hRule="auto"/>
+        </w:trPr>
+        <w:tc>
+          <w:tcPr>
+            <w:tcBorders>
+              <w:bottom w:val="single" w:sz="16" w:space="0" w:color="000000"/>
+            </w:tcBorders>
+            <w:shd w:val="clear" w:color="auto" w:fill="FFFFFF"/>
+            <w:tcMar>
+              <w:top w:w="0" w:type="dxa"/>
+              <w:bottom w:w="0" w:type="dxa"/>
+              <w:left w:w="0" w:type="dxa"/>
+              <w:right w:w="0" w:type="dxa"/>
+            </w:tcMar>
+            <w:vAlign w:val="center"/>
+          </w:tcPr>
+          <w:p>
+            <w:pPr>
+              <w:jc w:val="left"/>
+              <w:spacing w:after="40" w:before="40" w:line="240"/>
+              <w:ind w:firstLine="0" w:left="100" w:right="100"/>
+            </w:pPr>
+            <w:r xmlns:w="http://schemas.openxmlformats.org/wordprocessingml/2006/main" xmlns:wp="http://schemas.openxmlformats.org/drawingml/2006/wordprocessingDrawing" xmlns:r="http://schemas.openxmlformats.org/officeDocument/2006/relationships" xmlns:w14="http://schemas.microsoft.com/office/word/2010/wordml">
+              <w:rPr>
+                <w:rFonts w:ascii="Arial" w:hAnsi="Arial" w:eastAsia="Arial" w:cs="Arial"/>
+                <w:sz w:val="22"/>
+                <w:szCs w:val="22"/>
+                <w:color w:val="111111"/>
+              </w:rPr>
+              <w:t xml:space="preserve">ENSG00000239223</w:t>
+            </w:r>
+          </w:p>
+        </w:tc>
+        <w:tc>
+          <w:tcPr>
+            <w:tcBorders>
+              <w:bottom w:val="single" w:sz="16" w:space="0" w:color="000000"/>
+            </w:tcBorders>
+            <w:shd w:val="clear" w:color="auto" w:fill="FFFFFF"/>
+            <w:tcMar>
+              <w:top w:w="0" w:type="dxa"/>
+              <w:bottom w:w="0" w:type="dxa"/>
+              <w:left w:w="0" w:type="dxa"/>
+              <w:right w:w="0" w:type="dxa"/>
+            </w:tcMar>
+            <w:vAlign w:val="center"/>
+          </w:tcPr>
+          <w:p>
+            <w:pPr>
+              <w:jc w:val="left"/>
+              <w:spacing w:after="40" w:before="40" w:line="240"/>
+              <w:ind w:firstLine="0" w:left="100" w:right="100"/>
+            </w:pPr>
+            <w:r xmlns:w="http://schemas.openxmlformats.org/wordprocessingml/2006/main" xmlns:wp="http://schemas.openxmlformats.org/drawingml/2006/wordprocessingDrawing" xmlns:r="http://schemas.openxmlformats.org/officeDocument/2006/relationships" xmlns:w14="http://schemas.microsoft.com/office/word/2010/wordml">
+              <w:rPr>
+                <w:rFonts w:ascii="Arial" w:hAnsi="Arial" w:eastAsia="Arial" w:cs="Arial"/>
+                <w:sz w:val="22"/>
+                <w:szCs w:val="22"/>
+                <w:color w:val="111111"/>
+              </w:rPr>
+              <w:t xml:space="preserve">ribosomal protein L34 pseudogene 31 [Source:HGNC Symbol;Acc:HGNC:36899]</w:t>
             </w:r>
           </w:p>
         </w:tc>

</xml_diff>